<commit_message>
Updated 1-9 userspace programs documents
</commit_message>
<xml_diff>
--- a/UserSpace_Programs/01_Process_Creation/01_Process Creation.docx
+++ b/UserSpace_Programs/01_Process_Creation/01_Process Creation.docx
@@ -1,6 +1,6 @@
 
 <file path=word/document.xml><?xml version="1.0" encoding="utf-8"?>
-<w:document xmlns:wpc="http://schemas.microsoft.com/office/word/2010/wordprocessingCanvas" xmlns:cx="http://schemas.microsoft.com/office/drawing/2014/chartex" xmlns:cx1="http://schemas.microsoft.com/office/drawing/2015/9/8/chartex" xmlns:cx2="http://schemas.microsoft.com/office/drawing/2015/10/21/chartex" xmlns:cx3="http://schemas.microsoft.com/office/drawing/2016/5/9/chartex" xmlns:cx4="http://schemas.microsoft.com/office/drawing/2016/5/10/chartex" xmlns:cx5="http://schemas.microsoft.com/office/drawing/2016/5/11/chartex" xmlns:cx6="http://schemas.microsoft.com/office/drawing/2016/5/12/chartex" xmlns:cx7="http://schemas.microsoft.com/office/drawing/2016/5/13/chartex" xmlns:cx8="http://schemas.microsoft.com/office/drawing/2016/5/14/chartex" xmlns:mc="http://schemas.openxmlformats.org/markup-compatibility/2006" xmlns:aink="http://schemas.microsoft.com/office/drawing/2016/ink" xmlns:am3d="http://schemas.microsoft.com/office/drawing/2017/model3d" xmlns:o="urn:schemas-microsoft-com:office:office" xmlns:oel="http://schemas.microsoft.com/office/2019/extlst" xmlns:r="http://schemas.openxmlformats.org/officeDocument/2006/relationships" xmlns:m="http://schemas.openxmlformats.org/officeDocument/2006/math" xmlns:v="urn:schemas-microsoft-com:vml" xmlns:wp14="http://schemas.microsoft.com/office/word/2010/wordprocessingDrawing" xmlns:wp="http://schemas.openxmlformats.org/drawingml/2006/wordprocessingDrawing" xmlns:w10="urn:schemas-microsoft-com:office:word" xmlns:w="http://schemas.openxmlformats.org/wordprocessingml/2006/main" xmlns:w14="http://schemas.microsoft.com/office/word/2010/wordml" xmlns:w15="http://schemas.microsoft.com/office/word/2012/wordml" xmlns:w16cex="http://schemas.microsoft.com/office/word/2018/wordml/cex" xmlns:w16cid="http://schemas.microsoft.com/office/word/2016/wordml/cid" xmlns:w16="http://schemas.microsoft.com/office/word/2018/wordml" xmlns:w16sdtdh="http://schemas.microsoft.com/office/word/2020/wordml/sdtdatahash" xmlns:w16se="http://schemas.microsoft.com/office/word/2015/wordml/symex" xmlns:wpg="http://schemas.microsoft.com/office/word/2010/wordprocessingGroup" xmlns:wpi="http://schemas.microsoft.com/office/word/2010/wordprocessingInk" xmlns:wne="http://schemas.microsoft.com/office/word/2006/wordml" xmlns:wps="http://schemas.microsoft.com/office/word/2010/wordprocessingShape" mc:Ignorable="w14 w15 w16se w16cid w16 w16cex w16sdtdh wp14">
+<w:document xmlns:wpc="http://schemas.microsoft.com/office/word/2010/wordprocessingCanvas" xmlns:cx="http://schemas.microsoft.com/office/drawing/2014/chartex" xmlns:cx1="http://schemas.microsoft.com/office/drawing/2015/9/8/chartex" xmlns:cx2="http://schemas.microsoft.com/office/drawing/2015/10/21/chartex" xmlns:cx3="http://schemas.microsoft.com/office/drawing/2016/5/9/chartex" xmlns:cx4="http://schemas.microsoft.com/office/drawing/2016/5/10/chartex" xmlns:cx5="http://schemas.microsoft.com/office/drawing/2016/5/11/chartex" xmlns:cx6="http://schemas.microsoft.com/office/drawing/2016/5/12/chartex" xmlns:cx7="http://schemas.microsoft.com/office/drawing/2016/5/13/chartex" xmlns:cx8="http://schemas.microsoft.com/office/drawing/2016/5/14/chartex" xmlns:mc="http://schemas.openxmlformats.org/markup-compatibility/2006" xmlns:aink="http://schemas.microsoft.com/office/drawing/2016/ink" xmlns:am3d="http://schemas.microsoft.com/office/drawing/2017/model3d" xmlns:o="urn:schemas-microsoft-com:office:office" xmlns:oel="http://schemas.microsoft.com/office/2019/extlst" xmlns:r="http://schemas.openxmlformats.org/officeDocument/2006/relationships" xmlns:m="http://schemas.openxmlformats.org/officeDocument/2006/math" xmlns:v="urn:schemas-microsoft-com:vml" xmlns:wp14="http://schemas.microsoft.com/office/word/2010/wordprocessingDrawing" xmlns:wp="http://schemas.openxmlformats.org/drawingml/2006/wordprocessingDrawing" xmlns:w10="urn:schemas-microsoft-com:office:word" xmlns:w="http://schemas.openxmlformats.org/wordprocessingml/2006/main" xmlns:w14="http://schemas.microsoft.com/office/word/2010/wordml" xmlns:w15="http://schemas.microsoft.com/office/word/2012/wordml" xmlns:w16cex="http://schemas.microsoft.com/office/word/2018/wordml/cex" xmlns:w16cid="http://schemas.microsoft.com/office/word/2016/wordml/cid" xmlns:w16="http://schemas.microsoft.com/office/word/2018/wordml" xmlns:w16du="http://schemas.microsoft.com/office/word/2023/wordml/word16du" xmlns:w16sdtdh="http://schemas.microsoft.com/office/word/2020/wordml/sdtdatahash" xmlns:w16se="http://schemas.microsoft.com/office/word/2015/wordml/symex" xmlns:wpg="http://schemas.microsoft.com/office/word/2010/wordprocessingGroup" xmlns:wpi="http://schemas.microsoft.com/office/word/2010/wordprocessingInk" xmlns:wne="http://schemas.microsoft.com/office/word/2006/wordml" xmlns:wps="http://schemas.microsoft.com/office/word/2010/wordprocessingShape" mc:Ignorable="w14 w15 w16se w16cid w16 w16cex w16sdtdh w16du wp14">
   <w:body>
     <w:p>
       <w:pPr>
@@ -4874,7 +4874,23 @@
                                 <w:sz w:val="24"/>
                                 <w:szCs w:val="24"/>
                               </w:rPr>
-                              <w:t>$ export ARCH=aarch64</w:t>
+                              <w:t>$ export ARCH=a</w:t>
+                            </w:r>
+                            <w:r>
+                              <w:rPr>
+                                <w:rFonts w:ascii="Segoe UI" w:hAnsi="Segoe UI" w:cs="Segoe UI"/>
+                                <w:sz w:val="24"/>
+                                <w:szCs w:val="24"/>
+                              </w:rPr>
+                              <w:t>rm</w:t>
+                            </w:r>
+                            <w:r>
+                              <w:rPr>
+                                <w:rFonts w:ascii="Segoe UI" w:hAnsi="Segoe UI" w:cs="Segoe UI"/>
+                                <w:sz w:val="24"/>
+                                <w:szCs w:val="24"/>
+                              </w:rPr>
+                              <w:t>64</w:t>
                             </w:r>
                           </w:p>
                           <w:p>
@@ -4988,7 +5004,23 @@
                           <w:sz w:val="24"/>
                           <w:szCs w:val="24"/>
                         </w:rPr>
-                        <w:t>$ export ARCH=aarch64</w:t>
+                        <w:t>$ export ARCH=a</w:t>
+                      </w:r>
+                      <w:r>
+                        <w:rPr>
+                          <w:rFonts w:ascii="Segoe UI" w:hAnsi="Segoe UI" w:cs="Segoe UI"/>
+                          <w:sz w:val="24"/>
+                          <w:szCs w:val="24"/>
+                        </w:rPr>
+                        <w:t>rm</w:t>
+                      </w:r>
+                      <w:r>
+                        <w:rPr>
+                          <w:rFonts w:ascii="Segoe UI" w:hAnsi="Segoe UI" w:cs="Segoe UI"/>
+                          <w:sz w:val="24"/>
+                          <w:szCs w:val="24"/>
+                        </w:rPr>
+                        <w:t>64</w:t>
                       </w:r>
                     </w:p>
                     <w:p>
@@ -7577,31 +7609,7 @@
           <w:color w:val="0D0D0D"/>
           <w:shd w:val="clear" w:color="auto" w:fill="FFFFFF"/>
         </w:rPr>
-        <w:t xml:space="preserve">Now, let's use the </w:t>
-      </w:r>
-      <w:r>
-        <w:rPr>
-          <w:rFonts w:ascii="Segoe UI" w:hAnsi="Segoe UI" w:cs="Segoe UI"/>
-          <w:color w:val="0D0D0D"/>
-          <w:shd w:val="clear" w:color="auto" w:fill="FFFFFF"/>
-        </w:rPr>
-        <w:t xml:space="preserve">‘cat’ </w:t>
-      </w:r>
-      <w:r>
-        <w:rPr>
-          <w:rFonts w:ascii="Segoe UI" w:hAnsi="Segoe UI" w:cs="Segoe UI"/>
-          <w:color w:val="0D0D0D"/>
-          <w:shd w:val="clear" w:color="auto" w:fill="FFFFFF"/>
-        </w:rPr>
-        <w:t xml:space="preserve">command to read information about this process from </w:t>
-      </w:r>
-      <w:r>
-        <w:rPr>
-          <w:rFonts w:ascii="Segoe UI" w:hAnsi="Segoe UI" w:cs="Segoe UI"/>
-          <w:color w:val="0D0D0D"/>
-          <w:shd w:val="clear" w:color="auto" w:fill="FFFFFF"/>
-        </w:rPr>
-        <w:t>‘</w:t>
+        <w:t>Now, let's use the ‘cat’ command to read information about this process from ‘</w:t>
       </w:r>
       <w:r>
         <w:rPr>
@@ -8291,7 +8299,7 @@
           <w:color w:val="0D0D0D"/>
           <w:shd w:val="clear" w:color="auto" w:fill="FFFFFF"/>
         </w:rPr>
-        <w:t>: one main parent process and its three child processes (child_1, child_2, and child_3)</w:t>
+        <w:t>: one main parent process and three child processes (child_1, child_2, and child_3)</w:t>
       </w:r>
     </w:p>
     <w:p>
@@ -8462,7 +8470,7 @@
           <w:color w:val="0D0D0D"/>
           <w:shd w:val="clear" w:color="auto" w:fill="FFFFFF"/>
         </w:rPr>
-        <w:t xml:space="preserve">: one main parent process and its two child processes (child_1 and child_2). Notably, there is no presence of the child_3 </w:t>
+        <w:t xml:space="preserve">: one main parent process and two child processes (child_1 and child_2). Notably, there is no presence of the child_3 </w:t>
       </w:r>
       <w:r>
         <w:rPr>
@@ -8566,7 +8574,7 @@
           <w:color w:val="0D0D0D"/>
           <w:shd w:val="clear" w:color="auto" w:fill="FFFFFF"/>
         </w:rPr>
-        <w:t>: one main parent process and its child process, child_1. Meanwhile, child_2 and child_3 have exited.</w:t>
+        <w:t>: one main parent process and child process, child_1. Meanwhile, child_2 and child_3 have exited.</w:t>
       </w:r>
     </w:p>
     <w:p>
@@ -8901,7 +8909,7 @@
 </file>
 
 <file path=word/numbering.xml><?xml version="1.0" encoding="utf-8"?>
-<w:numbering xmlns:wpc="http://schemas.microsoft.com/office/word/2010/wordprocessingCanvas" xmlns:cx="http://schemas.microsoft.com/office/drawing/2014/chartex" xmlns:cx1="http://schemas.microsoft.com/office/drawing/2015/9/8/chartex" xmlns:cx2="http://schemas.microsoft.com/office/drawing/2015/10/21/chartex" xmlns:cx3="http://schemas.microsoft.com/office/drawing/2016/5/9/chartex" xmlns:cx4="http://schemas.microsoft.com/office/drawing/2016/5/10/chartex" xmlns:cx5="http://schemas.microsoft.com/office/drawing/2016/5/11/chartex" xmlns:cx6="http://schemas.microsoft.com/office/drawing/2016/5/12/chartex" xmlns:cx7="http://schemas.microsoft.com/office/drawing/2016/5/13/chartex" xmlns:cx8="http://schemas.microsoft.com/office/drawing/2016/5/14/chartex" xmlns:mc="http://schemas.openxmlformats.org/markup-compatibility/2006" xmlns:aink="http://schemas.microsoft.com/office/drawing/2016/ink" xmlns:am3d="http://schemas.microsoft.com/office/drawing/2017/model3d" xmlns:o="urn:schemas-microsoft-com:office:office" xmlns:oel="http://schemas.microsoft.com/office/2019/extlst" xmlns:r="http://schemas.openxmlformats.org/officeDocument/2006/relationships" xmlns:m="http://schemas.openxmlformats.org/officeDocument/2006/math" xmlns:v="urn:schemas-microsoft-com:vml" xmlns:wp14="http://schemas.microsoft.com/office/word/2010/wordprocessingDrawing" xmlns:wp="http://schemas.openxmlformats.org/drawingml/2006/wordprocessingDrawing" xmlns:w10="urn:schemas-microsoft-com:office:word" xmlns:w="http://schemas.openxmlformats.org/wordprocessingml/2006/main" xmlns:w14="http://schemas.microsoft.com/office/word/2010/wordml" xmlns:w15="http://schemas.microsoft.com/office/word/2012/wordml" xmlns:w16cex="http://schemas.microsoft.com/office/word/2018/wordml/cex" xmlns:w16cid="http://schemas.microsoft.com/office/word/2016/wordml/cid" xmlns:w16="http://schemas.microsoft.com/office/word/2018/wordml" xmlns:w16sdtdh="http://schemas.microsoft.com/office/word/2020/wordml/sdtdatahash" xmlns:w16se="http://schemas.microsoft.com/office/word/2015/wordml/symex" xmlns:wpg="http://schemas.microsoft.com/office/word/2010/wordprocessingGroup" xmlns:wpi="http://schemas.microsoft.com/office/word/2010/wordprocessingInk" xmlns:wne="http://schemas.microsoft.com/office/word/2006/wordml" xmlns:wps="http://schemas.microsoft.com/office/word/2010/wordprocessingShape" mc:Ignorable="w14 w15 w16se w16cid w16 w16cex w16sdtdh wp14">
+<w:numbering xmlns:wpc="http://schemas.microsoft.com/office/word/2010/wordprocessingCanvas" xmlns:cx="http://schemas.microsoft.com/office/drawing/2014/chartex" xmlns:cx1="http://schemas.microsoft.com/office/drawing/2015/9/8/chartex" xmlns:cx2="http://schemas.microsoft.com/office/drawing/2015/10/21/chartex" xmlns:cx3="http://schemas.microsoft.com/office/drawing/2016/5/9/chartex" xmlns:cx4="http://schemas.microsoft.com/office/drawing/2016/5/10/chartex" xmlns:cx5="http://schemas.microsoft.com/office/drawing/2016/5/11/chartex" xmlns:cx6="http://schemas.microsoft.com/office/drawing/2016/5/12/chartex" xmlns:cx7="http://schemas.microsoft.com/office/drawing/2016/5/13/chartex" xmlns:cx8="http://schemas.microsoft.com/office/drawing/2016/5/14/chartex" xmlns:mc="http://schemas.openxmlformats.org/markup-compatibility/2006" xmlns:aink="http://schemas.microsoft.com/office/drawing/2016/ink" xmlns:am3d="http://schemas.microsoft.com/office/drawing/2017/model3d" xmlns:o="urn:schemas-microsoft-com:office:office" xmlns:oel="http://schemas.microsoft.com/office/2019/extlst" xmlns:r="http://schemas.openxmlformats.org/officeDocument/2006/relationships" xmlns:m="http://schemas.openxmlformats.org/officeDocument/2006/math" xmlns:v="urn:schemas-microsoft-com:vml" xmlns:wp14="http://schemas.microsoft.com/office/word/2010/wordprocessingDrawing" xmlns:wp="http://schemas.openxmlformats.org/drawingml/2006/wordprocessingDrawing" xmlns:w10="urn:schemas-microsoft-com:office:word" xmlns:w="http://schemas.openxmlformats.org/wordprocessingml/2006/main" xmlns:w14="http://schemas.microsoft.com/office/word/2010/wordml" xmlns:w15="http://schemas.microsoft.com/office/word/2012/wordml" xmlns:w16cex="http://schemas.microsoft.com/office/word/2018/wordml/cex" xmlns:w16cid="http://schemas.microsoft.com/office/word/2016/wordml/cid" xmlns:w16="http://schemas.microsoft.com/office/word/2018/wordml" xmlns:w16du="http://schemas.microsoft.com/office/word/2023/wordml/word16du" xmlns:w16sdtdh="http://schemas.microsoft.com/office/word/2020/wordml/sdtdatahash" xmlns:w16se="http://schemas.microsoft.com/office/word/2015/wordml/symex" xmlns:wpg="http://schemas.microsoft.com/office/word/2010/wordprocessingGroup" xmlns:wpi="http://schemas.microsoft.com/office/word/2010/wordprocessingInk" xmlns:wne="http://schemas.microsoft.com/office/word/2006/wordml" xmlns:wps="http://schemas.microsoft.com/office/word/2010/wordprocessingShape" mc:Ignorable="w14 w15 w16se w16cid w16 w16cex w16sdtdh w16du wp14">
   <w:abstractNum w:abstractNumId="0" w15:restartNumberingAfterBreak="0">
     <w:nsid w:val="0214671E"/>
     <w:multiLevelType w:val="multilevel"/>
@@ -13422,7 +13430,7 @@
 </file>
 
 <file path=word/styles.xml><?xml version="1.0" encoding="utf-8"?>
-<w:styles xmlns:mc="http://schemas.openxmlformats.org/markup-compatibility/2006" xmlns:r="http://schemas.openxmlformats.org/officeDocument/2006/relationships" xmlns:w="http://schemas.openxmlformats.org/wordprocessingml/2006/main" xmlns:w14="http://schemas.microsoft.com/office/word/2010/wordml" xmlns:w15="http://schemas.microsoft.com/office/word/2012/wordml" xmlns:w16cex="http://schemas.microsoft.com/office/word/2018/wordml/cex" xmlns:w16cid="http://schemas.microsoft.com/office/word/2016/wordml/cid" xmlns:w16="http://schemas.microsoft.com/office/word/2018/wordml" xmlns:w16sdtdh="http://schemas.microsoft.com/office/word/2020/wordml/sdtdatahash" xmlns:w16se="http://schemas.microsoft.com/office/word/2015/wordml/symex" mc:Ignorable="w14 w15 w16se w16cid w16 w16cex w16sdtdh">
+<w:styles xmlns:mc="http://schemas.openxmlformats.org/markup-compatibility/2006" xmlns:r="http://schemas.openxmlformats.org/officeDocument/2006/relationships" xmlns:w="http://schemas.openxmlformats.org/wordprocessingml/2006/main" xmlns:w14="http://schemas.microsoft.com/office/word/2010/wordml" xmlns:w15="http://schemas.microsoft.com/office/word/2012/wordml" xmlns:w16cex="http://schemas.microsoft.com/office/word/2018/wordml/cex" xmlns:w16cid="http://schemas.microsoft.com/office/word/2016/wordml/cid" xmlns:w16="http://schemas.microsoft.com/office/word/2018/wordml" xmlns:w16du="http://schemas.microsoft.com/office/word/2023/wordml/word16du" xmlns:w16sdtdh="http://schemas.microsoft.com/office/word/2020/wordml/sdtdatahash" xmlns:w16se="http://schemas.microsoft.com/office/word/2015/wordml/symex" mc:Ignorable="w14 w15 w16se w16cid w16 w16cex w16sdtdh w16du">
   <w:docDefaults>
     <w:rPrDefault>
       <w:rPr>

</xml_diff>